<commit_message>
Editando o relatório do Facade
</commit_message>
<xml_diff>
--- a/listas_sala/A10_DP_SingTempCompFaca/PadraoFacade_Felipe_Uchida_&_Dennys_&_Lucas_Nogueira.docx
+++ b/listas_sala/A10_DP_SingTempCompFaca/PadraoFacade_Felipe_Uchida_&_Dennys_&_Lucas_Nogueira.docx
@@ -2833,7 +2833,7 @@
         </w:rPr>
         <w:pict>
           <v:shape id="_x0000_i1030" type="#_x0000_t75" style="width:435.75pt;height:408.75pt">
-            <v:imagedata r:id="rId8" o:title="WhatsApp Image 2017-10-10 at 10.10"/>
+            <v:imagedata r:id="rId8" o:title="WhatsApp Image 2017-10-10 at 10"/>
           </v:shape>
         </w:pict>
       </w:r>
@@ -2984,15 +2984,148 @@
         <w:jc w:val="both"/>
         <w:rPr>
           <w:rFonts w:ascii="Chalkboard" w:hAnsi="Chalkboard" w:cs="Chalkboard"/>
-          <w:lang w:eastAsia="ar-SA"/>
-        </w:rPr>
-      </w:pPr>
-      <w:r>
-        <w:rPr>
-          <w:rFonts w:ascii="Chalkboard" w:hAnsi="Chalkboard" w:cs="Chalkboard"/>
           <w:color w:val="FF0000"/>
           <w:lang w:eastAsia="ar-SA"/>
         </w:rPr>
+      </w:pPr>
+      <w:r>
+        <w:rPr>
+          <w:rFonts w:ascii="Arial" w:hAnsi="Arial" w:cs="Arial"/>
+          <w:b/>
+          <w:bCs/>
+          <w:color w:val="FF0000"/>
+          <w:sz w:val="15"/>
+          <w:szCs w:val="15"/>
+        </w:rPr>
+        <w:t>D</w:t>
+      </w:r>
+      <w:r>
+        <w:rPr>
+          <w:rFonts w:ascii="Arial" w:hAnsi="Arial" w:cs="Arial"/>
+          <w:color w:val="FF0000"/>
+          <w:sz w:val="15"/>
+          <w:szCs w:val="15"/>
+        </w:rPr>
+        <w:t xml:space="preserve"> – </w:t>
+      </w:r>
+      <w:proofErr w:type="spellStart"/>
+      <w:r>
+        <w:rPr>
+          <w:rFonts w:ascii="Arial" w:hAnsi="Arial" w:cs="Arial"/>
+          <w:color w:val="FF0000"/>
+          <w:sz w:val="15"/>
+          <w:szCs w:val="15"/>
+        </w:rPr>
+        <w:t>Dependency</w:t>
+      </w:r>
+      <w:proofErr w:type="spellEnd"/>
+      <w:r>
+        <w:rPr>
+          <w:rFonts w:ascii="Arial" w:hAnsi="Arial" w:cs="Arial"/>
+          <w:color w:val="FF0000"/>
+          <w:sz w:val="15"/>
+          <w:szCs w:val="15"/>
+        </w:rPr>
+        <w:t xml:space="preserve"> </w:t>
+      </w:r>
+      <w:proofErr w:type="spellStart"/>
+      <w:r>
+        <w:rPr>
+          <w:rFonts w:ascii="Arial" w:hAnsi="Arial" w:cs="Arial"/>
+          <w:color w:val="FF0000"/>
+          <w:sz w:val="15"/>
+          <w:szCs w:val="15"/>
+        </w:rPr>
+        <w:t>Inversion</w:t>
+      </w:r>
+      <w:proofErr w:type="spellEnd"/>
+      <w:r>
+        <w:rPr>
+          <w:rFonts w:ascii="Arial" w:hAnsi="Arial" w:cs="Arial"/>
+          <w:color w:val="FF0000"/>
+          <w:sz w:val="15"/>
+          <w:szCs w:val="15"/>
+        </w:rPr>
+        <w:t xml:space="preserve"> </w:t>
+      </w:r>
+      <w:proofErr w:type="spellStart"/>
+      <w:r>
+        <w:rPr>
+          <w:rFonts w:ascii="Arial" w:hAnsi="Arial" w:cs="Arial"/>
+          <w:color w:val="FF0000"/>
+          <w:sz w:val="15"/>
+          <w:szCs w:val="15"/>
+        </w:rPr>
+        <w:t>Principle</w:t>
+      </w:r>
+      <w:proofErr w:type="spellEnd"/>
+      <w:r>
+        <w:rPr>
+          <w:rFonts w:ascii="Arial" w:hAnsi="Arial" w:cs="Arial"/>
+          <w:color w:val="FF0000"/>
+          <w:sz w:val="15"/>
+          <w:szCs w:val="15"/>
+        </w:rPr>
+        <w:t xml:space="preserve"> - a </w:t>
+      </w:r>
+      <w:proofErr w:type="spellStart"/>
+      <w:r>
+        <w:rPr>
+          <w:rFonts w:ascii="Arial" w:hAnsi="Arial" w:cs="Arial"/>
+          <w:color w:val="FF0000"/>
+          <w:sz w:val="15"/>
+          <w:szCs w:val="15"/>
+        </w:rPr>
+        <w:t>dp</w:t>
+      </w:r>
+      <w:proofErr w:type="spellEnd"/>
+      <w:r>
+        <w:rPr>
+          <w:rFonts w:ascii="Arial" w:hAnsi="Arial" w:cs="Arial"/>
+          <w:color w:val="FF0000"/>
+          <w:sz w:val="15"/>
+          <w:szCs w:val="15"/>
+        </w:rPr>
+        <w:t xml:space="preserve"> permite o uso de classes derivadas no lugar das existentes, </w:t>
+      </w:r>
+      <w:proofErr w:type="spellStart"/>
+      <w:r>
+        <w:rPr>
+          <w:rFonts w:ascii="Arial" w:hAnsi="Arial" w:cs="Arial"/>
+          <w:color w:val="FF0000"/>
+          <w:sz w:val="15"/>
+          <w:szCs w:val="15"/>
+        </w:rPr>
+        <w:t>implementado-se</w:t>
+      </w:r>
+      <w:proofErr w:type="spellEnd"/>
+      <w:r>
+        <w:rPr>
+          <w:rFonts w:ascii="Arial" w:hAnsi="Arial" w:cs="Arial"/>
+          <w:color w:val="FF0000"/>
+          <w:sz w:val="15"/>
+          <w:szCs w:val="15"/>
+        </w:rPr>
+        <w:t xml:space="preserve"> as fachadas com interfaces.</w:t>
+      </w:r>
+      <w:bookmarkStart w:id="0" w:name="_GoBack"/>
+      <w:bookmarkEnd w:id="0"/>
+    </w:p>
+    <w:p>
+      <w:pPr>
+        <w:pStyle w:val="Padro"/>
+        <w:jc w:val="both"/>
+        <w:rPr>
+          <w:rFonts w:ascii="Chalkboard" w:hAnsi="Chalkboard" w:cs="Chalkboard"/>
+          <w:lang w:eastAsia="ar-SA"/>
+        </w:rPr>
+      </w:pPr>
+      <w:r>
+        <w:rPr>
+          <w:rFonts w:ascii="Chalkboard" w:hAnsi="Chalkboard" w:cs="Chalkboard"/>
+          <w:color w:val="FF0000"/>
+          <w:lang w:eastAsia="ar-SA"/>
+        </w:rPr>
         <w:t xml:space="preserve">Questão 4 </w:t>
       </w:r>
       <w:r>
@@ -3144,7 +3277,6 @@
           <w:lang w:eastAsia="ar-SA"/>
         </w:rPr>
       </w:pPr>
-      <w:bookmarkStart w:id="0" w:name="_GoBack"/>
       <w:r>
         <w:rPr>
           <w:rFonts w:ascii="Chalkboard" w:hAnsi="Chalkboard" w:cs="Chalkboard"/>
@@ -3153,11 +3285,10 @@
         <w:lastRenderedPageBreak/>
         <w:pict>
           <v:shape id="_x0000_i1031" type="#_x0000_t75" style="width:498pt;height:351.75pt">
-            <v:imagedata r:id="rId9" o:title="WhatsApp Image 2017-10-10 at 10.58.29"/>
+            <v:imagedata r:id="rId9" o:title="WhatsApp Image 2017-10-10 at 10.58"/>
           </v:shape>
         </w:pict>
       </w:r>
-      <w:bookmarkEnd w:id="0"/>
     </w:p>
     <w:p>
       <w:pPr>
@@ -10738,7 +10869,7 @@
         <v:path o:extrusionok="f" gradientshapeok="t" o:connecttype="rect"/>
         <o:lock v:ext="edit" aspectratio="t"/>
       </v:shapetype>
-      <v:shape id="_x0000_i1028" type="#_x0000_t75" style="width:15pt;height:15pt" o:bullet="t" filled="t">
+      <v:shape id="_x0000_i1030" type="#_x0000_t75" style="width:15pt;height:15pt" o:bullet="t" filled="t">
         <v:fill color2="black"/>
         <v:imagedata r:id="rId1" o:title=""/>
       </v:shape>
@@ -10746,7 +10877,7 @@
   </w:numPicBullet>
   <w:numPicBullet w:numPicBulletId="1">
     <w:pict>
-      <v:shape id="_x0000_i1029" type="#_x0000_t75" style="width:3in;height:3in" o:bullet="t" filled="t">
+      <v:shape id="_x0000_i1031" type="#_x0000_t75" style="width:3in;height:3in" o:bullet="t" filled="t">
         <v:fill color2="black"/>
         <v:imagedata r:id="rId2" o:title=""/>
       </v:shape>

</xml_diff>